<commit_message>
Avance de documento fd03 #9
</commit_message>
<xml_diff>
--- a/FD03-EPIS-Informe Especificación Requerimientos.docx
+++ b/FD03-EPIS-Informe Especificación Requerimientos.docx
@@ -386,6 +386,7 @@
         </w:rPr>
         <w:t xml:space="preserve"> </w:t>
       </w:r>
+      <w:proofErr w:type="spellStart"/>
       <w:r>
         <w:rPr>
           <w:rFonts w:ascii="Arial" w:eastAsia="Times New Roman" w:hAnsi="Arial" w:cs="Arial"/>
@@ -393,7 +394,17 @@
           <w:szCs w:val="32"/>
           <w:lang w:eastAsia="es-PE"/>
         </w:rPr>
-        <w:t>Mag. Patrick José Cuadros Quiroga</w:t>
+        <w:t>Mag</w:t>
+      </w:r>
+      <w:proofErr w:type="spellEnd"/>
+      <w:r>
+        <w:rPr>
+          <w:rFonts w:ascii="Arial" w:eastAsia="Times New Roman" w:hAnsi="Arial" w:cs="Arial"/>
+          <w:sz w:val="32"/>
+          <w:szCs w:val="32"/>
+          <w:lang w:eastAsia="es-PE"/>
+        </w:rPr>
+        <w:t>. Patrick José Cuadros Quiroga</w:t>
       </w:r>
     </w:p>
     <w:p>
@@ -1420,6 +1431,15 @@
           <w:sz w:val="24"/>
         </w:rPr>
       </w:pPr>
+      <w:r>
+        <w:rPr>
+          <w:rFonts w:ascii="Arial" w:hAnsi="Arial" w:cs="Arial"/>
+          <w:b/>
+          <w:color w:val="000000"/>
+          <w:sz w:val="24"/>
+        </w:rPr>
+        <w:t xml:space="preserve"> </w:t>
+      </w:r>
     </w:p>
     <w:p>
       <w:pPr>
@@ -4201,17 +4221,7 @@
           <w:szCs w:val="24"/>
           <w:lang w:eastAsia="es-PE"/>
         </w:rPr>
-        <w:t>Grupo de Innovación Académica en Sistemas (GIAS</w:t>
-      </w:r>
-      <w:r>
-        <w:rPr>
-          <w:rFonts w:ascii="Arial" w:eastAsia="Times New Roman" w:hAnsi="Arial" w:cs="Arial"/>
-          <w:color w:val="404040"/>
-          <w:sz w:val="24"/>
-          <w:szCs w:val="24"/>
-          <w:lang w:eastAsia="es-PE"/>
-        </w:rPr>
-        <w:t>)</w:t>
+        <w:t>Grupo de Innovación Académica en Sistemas (GIAS)</w:t>
       </w:r>
     </w:p>
     <w:p>
@@ -4256,27 +4266,7 @@
           <w:szCs w:val="24"/>
           <w:lang w:eastAsia="es-PE"/>
         </w:rPr>
-        <w:t>S</w:t>
-      </w:r>
-      <w:r>
-        <w:rPr>
-          <w:rFonts w:ascii="Arial" w:eastAsia="Times New Roman" w:hAnsi="Arial" w:cs="Arial"/>
-          <w:color w:val="404040"/>
-          <w:sz w:val="24"/>
-          <w:szCs w:val="24"/>
-          <w:lang w:eastAsia="es-PE"/>
-        </w:rPr>
-        <w:t>er la plataforma de referencia en la UPT para la creación de proyectos tecnológicos innovadores, conectando a estudiantes, docentes y empresas en un ecosistema digital que fomente la investigación aplicada y el desarrollo profesional</w:t>
-      </w:r>
-      <w:r>
-        <w:rPr>
-          <w:rFonts w:ascii="Arial" w:eastAsia="Times New Roman" w:hAnsi="Arial" w:cs="Arial"/>
-          <w:color w:val="404040"/>
-          <w:sz w:val="24"/>
-          <w:szCs w:val="24"/>
-          <w:lang w:eastAsia="es-PE"/>
-        </w:rPr>
-        <w:t>.</w:t>
+        <w:t>Ser la plataforma de referencia en la UPT para la creación de proyectos tecnológicos innovadores, conectando a estudiantes, docentes y empresas en un ecosistema digital que fomente la investigación aplicada y el desarrollo profesional.</w:t>
       </w:r>
     </w:p>
     <w:p>
@@ -4362,6 +4352,7 @@
       <w:r>
         <w:rPr>
           <w:bCs/>
+          <w:noProof/>
           <w:sz w:val="24"/>
           <w:szCs w:val="24"/>
         </w:rPr>
@@ -5204,7 +5195,29 @@
           <w:szCs w:val="24"/>
           <w:lang w:eastAsia="es-PE"/>
         </w:rPr>
-        <w:t>Un dashboard interactivo que permite visualizar y gestionar proyectos de manera centralizada.</w:t>
+        <w:t xml:space="preserve">Un </w:t>
+      </w:r>
+      <w:proofErr w:type="spellStart"/>
+      <w:r>
+        <w:rPr>
+          <w:rFonts w:ascii="Segoe UI" w:eastAsia="Times New Roman" w:hAnsi="Segoe UI" w:cs="Segoe UI"/>
+          <w:color w:val="404040"/>
+          <w:sz w:val="24"/>
+          <w:szCs w:val="24"/>
+          <w:lang w:eastAsia="es-PE"/>
+        </w:rPr>
+        <w:t>dashboard</w:t>
+      </w:r>
+      <w:proofErr w:type="spellEnd"/>
+      <w:r>
+        <w:rPr>
+          <w:rFonts w:ascii="Segoe UI" w:eastAsia="Times New Roman" w:hAnsi="Segoe UI" w:cs="Segoe UI"/>
+          <w:color w:val="404040"/>
+          <w:sz w:val="24"/>
+          <w:szCs w:val="24"/>
+          <w:lang w:eastAsia="es-PE"/>
+        </w:rPr>
+        <w:t xml:space="preserve"> interactivo que permite visualizar y gestionar proyectos de manera centralizada.</w:t>
       </w:r>
     </w:p>
     <w:p>
@@ -5232,7 +5245,29 @@
           <w:lang w:eastAsia="es-PE"/>
         </w:rPr>
         <w:lastRenderedPageBreak/>
-        <w:t>Integración con plataformas externas como GitHub y Microsoft Teams para facilitar la colaboración y el seguimiento de actividades.</w:t>
+        <w:t xml:space="preserve">Integración con plataformas externas como GitHub y Microsoft </w:t>
+      </w:r>
+      <w:proofErr w:type="spellStart"/>
+      <w:r>
+        <w:rPr>
+          <w:rFonts w:ascii="Segoe UI" w:eastAsia="Times New Roman" w:hAnsi="Segoe UI" w:cs="Segoe UI"/>
+          <w:color w:val="404040"/>
+          <w:sz w:val="24"/>
+          <w:szCs w:val="24"/>
+          <w:lang w:eastAsia="es-PE"/>
+        </w:rPr>
+        <w:t>Teams</w:t>
+      </w:r>
+      <w:proofErr w:type="spellEnd"/>
+      <w:r>
+        <w:rPr>
+          <w:rFonts w:ascii="Segoe UI" w:eastAsia="Times New Roman" w:hAnsi="Segoe UI" w:cs="Segoe UI"/>
+          <w:color w:val="404040"/>
+          <w:sz w:val="24"/>
+          <w:szCs w:val="24"/>
+          <w:lang w:eastAsia="es-PE"/>
+        </w:rPr>
+        <w:t xml:space="preserve"> para facilitar la colaboración y el seguimiento de actividades.</w:t>
       </w:r>
     </w:p>
     <w:p>
@@ -5487,6 +5522,7 @@
       <w:r>
         <w:rPr>
           <w:bCs/>
+          <w:noProof/>
           <w:sz w:val="24"/>
           <w:szCs w:val="24"/>
         </w:rPr>
@@ -5568,6 +5604,7 @@
       <w:r>
         <w:rPr>
           <w:bCs/>
+          <w:noProof/>
           <w:sz w:val="24"/>
           <w:szCs w:val="24"/>
         </w:rPr>
@@ -5680,19 +5717,7 @@
           <w:szCs w:val="27"/>
           <w:lang w:eastAsia="es-PE"/>
         </w:rPr>
-        <w:t>specificación</w:t>
-      </w:r>
-      <w:r>
-        <w:rPr>
-          <w:rFonts w:ascii="Segoe UI" w:eastAsia="Times New Roman" w:hAnsi="Segoe UI" w:cs="Segoe UI"/>
-          <w:b/>
-          <w:bCs/>
-          <w:color w:val="404040"/>
-          <w:sz w:val="27"/>
-          <w:szCs w:val="27"/>
-          <w:lang w:eastAsia="es-PE"/>
-        </w:rPr>
-        <w:t xml:space="preserve"> de Requerimientos de Software</w:t>
+        <w:t>specificación de Requerimientos de Software</w:t>
       </w:r>
     </w:p>
     <w:p>
@@ -6616,8 +6641,19 @@
                 <w:sz w:val="23"/>
                 <w:szCs w:val="23"/>
               </w:rPr>
-              <w:t>Pruebas con JMeter</w:t>
-            </w:r>
+              <w:t xml:space="preserve">Pruebas con </w:t>
+            </w:r>
+            <w:proofErr w:type="spellStart"/>
+            <w:r>
+              <w:rPr>
+                <w:rFonts w:ascii="Segoe UI" w:hAnsi="Segoe UI" w:cs="Segoe UI"/>
+                <w:color w:val="404040"/>
+                <w:sz w:val="23"/>
+                <w:szCs w:val="23"/>
+              </w:rPr>
+              <w:t>JMeter</w:t>
+            </w:r>
+            <w:proofErr w:type="spellEnd"/>
           </w:p>
         </w:tc>
       </w:tr>
@@ -6924,14 +6960,7 @@
           <w:rFonts w:ascii="Segoe UI" w:hAnsi="Segoe UI" w:cs="Segoe UI"/>
           <w:b/>
         </w:rPr>
-        <w:t>c) Cuadro de Requerimientos funcionales Fina</w:t>
-      </w:r>
-      <w:r>
-        <w:rPr>
-          <w:rFonts w:ascii="Segoe UI" w:hAnsi="Segoe UI" w:cs="Segoe UI"/>
-          <w:b/>
-        </w:rPr>
-        <w:t>l</w:t>
+        <w:t>c) Cuadro de Requerimientos funcionales Final</w:t>
       </w:r>
     </w:p>
     <w:tbl>
@@ -7380,7 +7409,47 @@
                 <w:sz w:val="23"/>
                 <w:szCs w:val="23"/>
               </w:rPr>
-              <w:t>Videoconferencias integradas (Zoom/Google Meet)</w:t>
+              <w:t>Videoconferencias integradas (</w:t>
+            </w:r>
+            <w:proofErr w:type="gramStart"/>
+            <w:r>
+              <w:rPr>
+                <w:rFonts w:ascii="Segoe UI" w:hAnsi="Segoe UI" w:cs="Segoe UI"/>
+                <w:color w:val="404040"/>
+                <w:sz w:val="23"/>
+                <w:szCs w:val="23"/>
+              </w:rPr>
+              <w:t>Zoom</w:t>
+            </w:r>
+            <w:proofErr w:type="gramEnd"/>
+            <w:r>
+              <w:rPr>
+                <w:rFonts w:ascii="Segoe UI" w:hAnsi="Segoe UI" w:cs="Segoe UI"/>
+                <w:color w:val="404040"/>
+                <w:sz w:val="23"/>
+                <w:szCs w:val="23"/>
+              </w:rPr>
+              <w:t xml:space="preserve">/Google </w:t>
+            </w:r>
+            <w:proofErr w:type="spellStart"/>
+            <w:r>
+              <w:rPr>
+                <w:rFonts w:ascii="Segoe UI" w:hAnsi="Segoe UI" w:cs="Segoe UI"/>
+                <w:color w:val="404040"/>
+                <w:sz w:val="23"/>
+                <w:szCs w:val="23"/>
+              </w:rPr>
+              <w:t>Meet</w:t>
+            </w:r>
+            <w:proofErr w:type="spellEnd"/>
+            <w:r>
+              <w:rPr>
+                <w:rFonts w:ascii="Segoe UI" w:hAnsi="Segoe UI" w:cs="Segoe UI"/>
+                <w:color w:val="404040"/>
+                <w:sz w:val="23"/>
+                <w:szCs w:val="23"/>
+              </w:rPr>
+              <w:t>)</w:t>
             </w:r>
           </w:p>
         </w:tc>
@@ -8678,15 +8747,27 @@
           <w:lang w:eastAsia="es-PE"/>
         </w:rPr>
       </w:pPr>
-      <w:r>
-        <w:rPr>
-          <w:rFonts w:ascii="Segoe UI" w:eastAsia="Times New Roman" w:hAnsi="Segoe UI" w:cs="Segoe UI"/>
-          <w:color w:val="404040"/>
-          <w:sz w:val="24"/>
-          <w:szCs w:val="24"/>
-          <w:lang w:eastAsia="es-PE"/>
-        </w:rPr>
-        <w:t>Dashboard con resumen de proyectos asignados.</w:t>
+      <w:proofErr w:type="spellStart"/>
+      <w:r>
+        <w:rPr>
+          <w:rFonts w:ascii="Segoe UI" w:eastAsia="Times New Roman" w:hAnsi="Segoe UI" w:cs="Segoe UI"/>
+          <w:color w:val="404040"/>
+          <w:sz w:val="24"/>
+          <w:szCs w:val="24"/>
+          <w:lang w:eastAsia="es-PE"/>
+        </w:rPr>
+        <w:t>Dashboard</w:t>
+      </w:r>
+      <w:proofErr w:type="spellEnd"/>
+      <w:r>
+        <w:rPr>
+          <w:rFonts w:ascii="Segoe UI" w:eastAsia="Times New Roman" w:hAnsi="Segoe UI" w:cs="Segoe UI"/>
+          <w:color w:val="404040"/>
+          <w:sz w:val="24"/>
+          <w:szCs w:val="24"/>
+          <w:lang w:eastAsia="es-PE"/>
+        </w:rPr>
+        <w:t xml:space="preserve"> con resumen de proyectos asignados.</w:t>
       </w:r>
     </w:p>
     <w:p>
@@ -9259,6 +9340,7 @@
         <w:rPr>
           <w:rFonts w:ascii="Segoe UI" w:hAnsi="Segoe UI" w:cs="Segoe UI"/>
           <w:b/>
+          <w:noProof/>
         </w:rPr>
         <w:drawing>
           <wp:inline distT="0" distB="0" distL="0" distR="0" wp14:anchorId="40DBEA2D" wp14:editId="366A3BD0">
@@ -9336,6 +9418,7 @@
         <w:rPr>
           <w:rFonts w:ascii="Segoe UI" w:hAnsi="Segoe UI" w:cs="Segoe UI"/>
           <w:b/>
+          <w:noProof/>
         </w:rPr>
         <w:drawing>
           <wp:inline distT="0" distB="0" distL="0" distR="0" wp14:anchorId="24BBC2CB" wp14:editId="4EE9AAC6">
@@ -9565,7 +9648,29 @@
           <w:szCs w:val="24"/>
           <w:lang w:eastAsia="es-PE"/>
         </w:rPr>
-        <w:t> en el dashboard.</w:t>
+        <w:t xml:space="preserve"> en el </w:t>
+      </w:r>
+      <w:proofErr w:type="spellStart"/>
+      <w:r>
+        <w:rPr>
+          <w:rFonts w:ascii="Segoe UI" w:eastAsia="Times New Roman" w:hAnsi="Segoe UI" w:cs="Segoe UI"/>
+          <w:color w:val="404040"/>
+          <w:sz w:val="24"/>
+          <w:szCs w:val="24"/>
+          <w:lang w:eastAsia="es-PE"/>
+        </w:rPr>
+        <w:t>dashboard</w:t>
+      </w:r>
+      <w:proofErr w:type="spellEnd"/>
+      <w:r>
+        <w:rPr>
+          <w:rFonts w:ascii="Segoe UI" w:eastAsia="Times New Roman" w:hAnsi="Segoe UI" w:cs="Segoe UI"/>
+          <w:color w:val="404040"/>
+          <w:sz w:val="24"/>
+          <w:szCs w:val="24"/>
+          <w:lang w:eastAsia="es-PE"/>
+        </w:rPr>
+        <w:t>.</w:t>
       </w:r>
     </w:p>
     <w:p>
@@ -9619,7 +9724,29 @@
           <w:szCs w:val="24"/>
           <w:lang w:eastAsia="es-PE"/>
         </w:rPr>
-        <w:t>Título del proyecto (ej.: "Sistema IoT para agricultura").</w:t>
+        <w:t xml:space="preserve">Título del proyecto (ej.: "Sistema </w:t>
+      </w:r>
+      <w:proofErr w:type="spellStart"/>
+      <w:r>
+        <w:rPr>
+          <w:rFonts w:ascii="Segoe UI" w:eastAsia="Times New Roman" w:hAnsi="Segoe UI" w:cs="Segoe UI"/>
+          <w:color w:val="404040"/>
+          <w:sz w:val="24"/>
+          <w:szCs w:val="24"/>
+          <w:lang w:eastAsia="es-PE"/>
+        </w:rPr>
+        <w:t>IoT</w:t>
+      </w:r>
+      <w:proofErr w:type="spellEnd"/>
+      <w:r>
+        <w:rPr>
+          <w:rFonts w:ascii="Segoe UI" w:eastAsia="Times New Roman" w:hAnsi="Segoe UI" w:cs="Segoe UI"/>
+          <w:color w:val="404040"/>
+          <w:sz w:val="24"/>
+          <w:szCs w:val="24"/>
+          <w:lang w:eastAsia="es-PE"/>
+        </w:rPr>
+        <w:t xml:space="preserve"> para agricultura").</w:t>
       </w:r>
     </w:p>
     <w:p>
@@ -10110,7 +10237,29 @@
           <w:szCs w:val="24"/>
           <w:lang w:eastAsia="es-PE"/>
         </w:rPr>
-        <w:t>Contribuciones de los estudiantes (commits, comentarios).</w:t>
+        <w:t>Contribuciones de los estudiantes (</w:t>
+      </w:r>
+      <w:proofErr w:type="spellStart"/>
+      <w:r>
+        <w:rPr>
+          <w:rFonts w:ascii="Segoe UI" w:eastAsia="Times New Roman" w:hAnsi="Segoe UI" w:cs="Segoe UI"/>
+          <w:color w:val="404040"/>
+          <w:sz w:val="24"/>
+          <w:szCs w:val="24"/>
+          <w:lang w:eastAsia="es-PE"/>
+        </w:rPr>
+        <w:t>commits</w:t>
+      </w:r>
+      <w:proofErr w:type="spellEnd"/>
+      <w:r>
+        <w:rPr>
+          <w:rFonts w:ascii="Segoe UI" w:eastAsia="Times New Roman" w:hAnsi="Segoe UI" w:cs="Segoe UI"/>
+          <w:color w:val="404040"/>
+          <w:sz w:val="24"/>
+          <w:szCs w:val="24"/>
+          <w:lang w:eastAsia="es-PE"/>
+        </w:rPr>
+        <w:t>, comentarios).</w:t>
       </w:r>
     </w:p>
     <w:p>
@@ -10874,7 +11023,29 @@
           <w:szCs w:val="24"/>
           <w:lang w:eastAsia="es-PE"/>
         </w:rPr>
-        <w:t>Código (extensión .py, .java, etc.).</w:t>
+        <w:t>Código (extensión .</w:t>
+      </w:r>
+      <w:proofErr w:type="spellStart"/>
+      <w:r>
+        <w:rPr>
+          <w:rFonts w:ascii="Segoe UI" w:eastAsia="Times New Roman" w:hAnsi="Segoe UI" w:cs="Segoe UI"/>
+          <w:color w:val="404040"/>
+          <w:sz w:val="24"/>
+          <w:szCs w:val="24"/>
+          <w:lang w:eastAsia="es-PE"/>
+        </w:rPr>
+        <w:t>py</w:t>
+      </w:r>
+      <w:proofErr w:type="spellEnd"/>
+      <w:r>
+        <w:rPr>
+          <w:rFonts w:ascii="Segoe UI" w:eastAsia="Times New Roman" w:hAnsi="Segoe UI" w:cs="Segoe UI"/>
+          <w:color w:val="404040"/>
+          <w:sz w:val="24"/>
+          <w:szCs w:val="24"/>
+          <w:lang w:eastAsia="es-PE"/>
+        </w:rPr>
+        <w:t>, .java, etc.).</w:t>
       </w:r>
     </w:p>
     <w:p>
@@ -10901,7 +11072,29 @@
           <w:szCs w:val="24"/>
           <w:lang w:eastAsia="es-PE"/>
         </w:rPr>
-        <w:t>Documentación (.pdf, .docx).</w:t>
+        <w:t>Documentación (.</w:t>
+      </w:r>
+      <w:proofErr w:type="spellStart"/>
+      <w:r>
+        <w:rPr>
+          <w:rFonts w:ascii="Segoe UI" w:eastAsia="Times New Roman" w:hAnsi="Segoe UI" w:cs="Segoe UI"/>
+          <w:color w:val="404040"/>
+          <w:sz w:val="24"/>
+          <w:szCs w:val="24"/>
+          <w:lang w:eastAsia="es-PE"/>
+        </w:rPr>
+        <w:t>pdf</w:t>
+      </w:r>
+      <w:proofErr w:type="spellEnd"/>
+      <w:r>
+        <w:rPr>
+          <w:rFonts w:ascii="Segoe UI" w:eastAsia="Times New Roman" w:hAnsi="Segoe UI" w:cs="Segoe UI"/>
+          <w:color w:val="404040"/>
+          <w:sz w:val="24"/>
+          <w:szCs w:val="24"/>
+          <w:lang w:eastAsia="es-PE"/>
+        </w:rPr>
+        <w:t>, .docx).</w:t>
       </w:r>
     </w:p>
     <w:p>
@@ -11093,6 +11286,7 @@
         </w:rPr>
         <w:br/>
       </w:r>
+      <w:proofErr w:type="spellStart"/>
       <w:r>
         <w:rPr>
           <w:rFonts w:ascii="Segoe UI" w:eastAsia="Times New Roman" w:hAnsi="Segoe UI" w:cs="Segoe UI"/>
@@ -11103,7 +11297,20 @@
           <w:szCs w:val="24"/>
           <w:lang w:eastAsia="es-PE"/>
         </w:rPr>
-        <w:t>Trigger:</w:t>
+        <w:t>Trigger</w:t>
+      </w:r>
+      <w:proofErr w:type="spellEnd"/>
+      <w:r>
+        <w:rPr>
+          <w:rFonts w:ascii="Segoe UI" w:eastAsia="Times New Roman" w:hAnsi="Segoe UI" w:cs="Segoe UI"/>
+          <w:b/>
+          <w:bCs/>
+          <w:color w:val="404040"/>
+          <w:sz w:val="24"/>
+          <w:szCs w:val="24"/>
+          <w:lang w:eastAsia="es-PE"/>
+        </w:rPr>
+        <w:t>:</w:t>
       </w:r>
       <w:r>
         <w:rPr>
@@ -11597,6 +11804,7 @@
               </w:rPr>
               <w:t>, </w:t>
             </w:r>
+            <w:proofErr w:type="spellStart"/>
             <w:r>
               <w:rPr>
                 <w:rStyle w:val="CdigoHTML"/>
@@ -11606,6 +11814,7 @@
               </w:rPr>
               <w:t>fechaRegistro</w:t>
             </w:r>
+            <w:proofErr w:type="spellEnd"/>
           </w:p>
         </w:tc>
         <w:tc>
@@ -11736,6 +11945,7 @@
               </w:rPr>
               <w:t>, </w:t>
             </w:r>
+            <w:proofErr w:type="spellStart"/>
             <w:r>
               <w:rPr>
                 <w:rStyle w:val="CdigoHTML"/>
@@ -11745,6 +11955,7 @@
               </w:rPr>
               <w:t>fechaCreación</w:t>
             </w:r>
+            <w:proofErr w:type="spellEnd"/>
           </w:p>
         </w:tc>
         <w:tc>
@@ -11875,6 +12086,7 @@
               </w:rPr>
               <w:t>, </w:t>
             </w:r>
+            <w:proofErr w:type="spellStart"/>
             <w:r>
               <w:rPr>
                 <w:rStyle w:val="CdigoHTML"/>
@@ -11884,6 +12096,7 @@
               </w:rPr>
               <w:t>fechaSubida</w:t>
             </w:r>
+            <w:proofErr w:type="spellEnd"/>
           </w:p>
         </w:tc>
         <w:tc>
@@ -12165,7 +12378,27 @@
                 <w:sz w:val="23"/>
                 <w:szCs w:val="23"/>
               </w:rPr>
-              <w:t>Registrar feedback de docentes.</w:t>
+              <w:t xml:space="preserve">Registrar </w:t>
+            </w:r>
+            <w:proofErr w:type="spellStart"/>
+            <w:r>
+              <w:rPr>
+                <w:rFonts w:ascii="Segoe UI" w:hAnsi="Segoe UI" w:cs="Segoe UI"/>
+                <w:color w:val="404040"/>
+                <w:sz w:val="23"/>
+                <w:szCs w:val="23"/>
+              </w:rPr>
+              <w:t>feedback</w:t>
+            </w:r>
+            <w:proofErr w:type="spellEnd"/>
+            <w:r>
+              <w:rPr>
+                <w:rFonts w:ascii="Segoe UI" w:hAnsi="Segoe UI" w:cs="Segoe UI"/>
+                <w:color w:val="404040"/>
+                <w:sz w:val="23"/>
+                <w:szCs w:val="23"/>
+              </w:rPr>
+              <w:t xml:space="preserve"> de docentes.</w:t>
             </w:r>
           </w:p>
         </w:tc>
@@ -12206,6 +12439,7 @@
         <w:rPr>
           <w:rFonts w:ascii="Segoe UI" w:hAnsi="Segoe UI" w:cs="Segoe UI"/>
           <w:b/>
+          <w:noProof/>
         </w:rPr>
         <w:lastRenderedPageBreak/>
         <w:drawing>
@@ -12273,6 +12507,7 @@
         <w:rPr>
           <w:rFonts w:ascii="Segoe UI" w:hAnsi="Segoe UI" w:cs="Segoe UI"/>
           <w:b/>
+          <w:noProof/>
         </w:rPr>
         <w:lastRenderedPageBreak/>
         <w:drawing>
@@ -12348,6 +12583,7 @@
         <w:rPr>
           <w:rFonts w:ascii="Segoe UI" w:hAnsi="Segoe UI" w:cs="Segoe UI"/>
           <w:b/>
+          <w:noProof/>
         </w:rPr>
         <w:lastRenderedPageBreak/>
         <w:drawing>
@@ -13323,8 +13559,74 @@
           <w:szCs w:val="24"/>
           <w:lang w:eastAsia="es-PE"/>
         </w:rPr>
-        <w:t>Software Engineering: A Practitioner’s Approach</w:t>
-      </w:r>
+        <w:t xml:space="preserve">Software </w:t>
+      </w:r>
+      <w:proofErr w:type="spellStart"/>
+      <w:r>
+        <w:rPr>
+          <w:rFonts w:ascii="Segoe UI" w:eastAsia="Times New Roman" w:hAnsi="Segoe UI" w:cs="Segoe UI"/>
+          <w:i/>
+          <w:iCs/>
+          <w:color w:val="404040"/>
+          <w:sz w:val="24"/>
+          <w:szCs w:val="24"/>
+          <w:lang w:eastAsia="es-PE"/>
+        </w:rPr>
+        <w:t>Engineering</w:t>
+      </w:r>
+      <w:proofErr w:type="spellEnd"/>
+      <w:r>
+        <w:rPr>
+          <w:rFonts w:ascii="Segoe UI" w:eastAsia="Times New Roman" w:hAnsi="Segoe UI" w:cs="Segoe UI"/>
+          <w:i/>
+          <w:iCs/>
+          <w:color w:val="404040"/>
+          <w:sz w:val="24"/>
+          <w:szCs w:val="24"/>
+          <w:lang w:eastAsia="es-PE"/>
+        </w:rPr>
+        <w:t xml:space="preserve">: A </w:t>
+      </w:r>
+      <w:proofErr w:type="spellStart"/>
+      <w:r>
+        <w:rPr>
+          <w:rFonts w:ascii="Segoe UI" w:eastAsia="Times New Roman" w:hAnsi="Segoe UI" w:cs="Segoe UI"/>
+          <w:i/>
+          <w:iCs/>
+          <w:color w:val="404040"/>
+          <w:sz w:val="24"/>
+          <w:szCs w:val="24"/>
+          <w:lang w:eastAsia="es-PE"/>
+        </w:rPr>
+        <w:t>Practitioner’s</w:t>
+      </w:r>
+      <w:proofErr w:type="spellEnd"/>
+      <w:r>
+        <w:rPr>
+          <w:rFonts w:ascii="Segoe UI" w:eastAsia="Times New Roman" w:hAnsi="Segoe UI" w:cs="Segoe UI"/>
+          <w:i/>
+          <w:iCs/>
+          <w:color w:val="404040"/>
+          <w:sz w:val="24"/>
+          <w:szCs w:val="24"/>
+          <w:lang w:eastAsia="es-PE"/>
+        </w:rPr>
+        <w:t xml:space="preserve"> </w:t>
+      </w:r>
+      <w:proofErr w:type="spellStart"/>
+      <w:r>
+        <w:rPr>
+          <w:rFonts w:ascii="Segoe UI" w:eastAsia="Times New Roman" w:hAnsi="Segoe UI" w:cs="Segoe UI"/>
+          <w:i/>
+          <w:iCs/>
+          <w:color w:val="404040"/>
+          <w:sz w:val="24"/>
+          <w:szCs w:val="24"/>
+          <w:lang w:eastAsia="es-PE"/>
+        </w:rPr>
+        <w:t>Approach</w:t>
+      </w:r>
+      <w:proofErr w:type="spellEnd"/>
       <w:r>
         <w:rPr>
           <w:rFonts w:ascii="Segoe UI" w:eastAsia="Times New Roman" w:hAnsi="Segoe UI" w:cs="Segoe UI"/>
@@ -13413,7 +13715,29 @@
           <w:szCs w:val="24"/>
           <w:lang w:eastAsia="es-PE"/>
         </w:rPr>
-        <w:t>Django Software Foundation. (2023). </w:t>
+        <w:t xml:space="preserve">Django Software </w:t>
+      </w:r>
+      <w:proofErr w:type="spellStart"/>
+      <w:r>
+        <w:rPr>
+          <w:rFonts w:ascii="Segoe UI" w:eastAsia="Times New Roman" w:hAnsi="Segoe UI" w:cs="Segoe UI"/>
+          <w:color w:val="404040"/>
+          <w:sz w:val="24"/>
+          <w:szCs w:val="24"/>
+          <w:lang w:eastAsia="es-PE"/>
+        </w:rPr>
+        <w:t>Foundation</w:t>
+      </w:r>
+      <w:proofErr w:type="spellEnd"/>
+      <w:r>
+        <w:rPr>
+          <w:rFonts w:ascii="Segoe UI" w:eastAsia="Times New Roman" w:hAnsi="Segoe UI" w:cs="Segoe UI"/>
+          <w:color w:val="404040"/>
+          <w:sz w:val="24"/>
+          <w:szCs w:val="24"/>
+          <w:lang w:eastAsia="es-PE"/>
+        </w:rPr>
+        <w:t>. (2023). </w:t>
       </w:r>
       <w:r>
         <w:rPr>
@@ -23141,6 +23465,7 @@
   <w:style w:type="character" w:default="1" w:styleId="Fuentedeprrafopredeter">
     <w:name w:val="Default Paragraph Font"/>
     <w:uiPriority w:val="1"/>
+    <w:semiHidden/>
     <w:unhideWhenUsed/>
   </w:style>
   <w:style w:type="table" w:default="1" w:styleId="Tablanormal">

</xml_diff>